<commit_message>
updated file with the feedback for trello
</commit_message>
<xml_diff>
--- a/Theory/Project goal documentation.docx
+++ b/Theory/Project goal documentation.docx
@@ -144,13 +144,7 @@
         <w:rPr>
           <w:lang w:val="en-US"/>
         </w:rPr>
-        <w:t xml:space="preserve">A </w:t>
-      </w:r>
-      <w:r>
-        <w:rPr>
-          <w:lang w:val="en-US"/>
-        </w:rPr>
-        <w:t>F</w:t>
+        <w:t>A F</w:t>
       </w:r>
       <w:r>
         <w:rPr>
@@ -251,7 +245,19 @@
         <w:rPr>
           <w:lang w:val="en-US"/>
         </w:rPr>
-        <w:t xml:space="preserve">measures forward and sideward scattering light. Bacteria or plastics flow through </w:t>
+        <w:t>measures forward and sideward scattering light.</w:t>
+      </w:r>
+      <w:r>
+        <w:rPr>
+          <w:lang w:val="en-US"/>
+        </w:rPr>
+        <w:t xml:space="preserve"> The scattering of light means the deflection, by diffraction of light against particles. </w:t>
+      </w:r>
+      <w:r>
+        <w:rPr>
+          <w:lang w:val="en-US"/>
+        </w:rPr>
+        <w:t xml:space="preserve"> Bacteria or plastics flow through </w:t>
       </w:r>
       <w:r>
         <w:rPr>
@@ -328,31 +334,7 @@
         <w:rPr>
           <w:lang w:val="en-US"/>
         </w:rPr>
-        <w:t xml:space="preserve">Bioplastic </w:t>
-      </w:r>
-      <w:r>
-        <w:rPr>
-          <w:lang w:val="en-US"/>
-        </w:rPr>
-        <w:t>are</w:t>
-      </w:r>
-      <w:r>
-        <w:rPr>
-          <w:lang w:val="en-US"/>
-        </w:rPr>
-        <w:t xml:space="preserve"> polymers produced by micro-organisms</w:t>
-      </w:r>
-      <w:r>
-        <w:rPr>
-          <w:lang w:val="en-US"/>
-        </w:rPr>
-        <w:t xml:space="preserve">. </w:t>
-      </w:r>
-      <w:r>
-        <w:rPr>
-          <w:lang w:val="en-US"/>
-        </w:rPr>
-        <w:t>An example of a bioplastic is PHBV</w:t>
+        <w:t>Bioplastic are polymers produced by micro-organisms. An example of a bioplastic is PHBV</w:t>
       </w:r>
       <w:r>
         <w:rPr>

</xml_diff>